<commit_message>
Update Doelgroep analyse OneGram document
</commit_message>
<xml_diff>
--- a/Doelgroep analyse OneGram.docx
+++ b/Doelgroep analyse OneGram.docx
@@ -18,8 +18,19 @@
           <w:sz w:val="28"/>
           <w:szCs w:val="28"/>
         </w:rPr>
-        <w:t>Doelgroep analyse OneGram</w:t>
-      </w:r>
+        <w:t xml:space="preserve">Doelgroep analyse </w:t>
+      </w:r>
+      <w:proofErr w:type="spellStart"/>
+      <w:r>
+        <w:rPr>
+          <w:b/>
+          <w:bCs/>
+          <w:sz w:val="28"/>
+          <w:szCs w:val="28"/>
+        </w:rPr>
+        <w:t>OneGram</w:t>
+      </w:r>
+      <w:proofErr w:type="spellEnd"/>
     </w:p>
     <w:p>
       <w:r>
@@ -29,7 +40,15 @@
         <w:t>8</w:t>
       </w:r>
       <w:r>
-        <w:t xml:space="preserve"> en 25 (OneGram wordt 1</w:t>
+        <w:t xml:space="preserve"> en 25 (</w:t>
+      </w:r>
+      <w:proofErr w:type="spellStart"/>
+      <w:r>
+        <w:t>OneGram</w:t>
+      </w:r>
+      <w:proofErr w:type="spellEnd"/>
+      <w:r>
+        <w:t xml:space="preserve"> wordt 1</w:t>
       </w:r>
       <w:r>
         <w:t>8</w:t>
@@ -38,15 +57,39 @@
         <w:t>+)</w:t>
       </w:r>
       <w:r>
-        <w:t xml:space="preserve"> die houden van eten / koken.</w:t>
-      </w:r>
-    </w:p>
-    <w:p>
-      <w:r>
-        <w:t xml:space="preserve">De mensen die gebruik maken van OneGram moeten </w:t>
-      </w:r>
-      <w:r>
-        <w:t>veel passie hebben voor koken en dit willen delen met andere mensen die gebruik maken van deze social media</w:t>
+        <w:t xml:space="preserve"> die houden van </w:t>
+      </w:r>
+      <w:proofErr w:type="gramStart"/>
+      <w:r>
+        <w:t>eten /</w:t>
+      </w:r>
+      <w:proofErr w:type="gramEnd"/>
+      <w:r>
+        <w:t xml:space="preserve"> koken.</w:t>
+      </w:r>
+    </w:p>
+    <w:p>
+      <w:r>
+        <w:t xml:space="preserve">De mensen die gebruik maken van </w:t>
+      </w:r>
+      <w:proofErr w:type="spellStart"/>
+      <w:r>
+        <w:t>OneGram</w:t>
+      </w:r>
+      <w:proofErr w:type="spellEnd"/>
+      <w:r>
+        <w:t xml:space="preserve"> moeten </w:t>
+      </w:r>
+      <w:r>
+        <w:t xml:space="preserve">veel passie hebben voor koken en dit willen delen met andere mensen die gebruik maken van deze </w:t>
+      </w:r>
+      <w:proofErr w:type="spellStart"/>
+      <w:r>
+        <w:t>social</w:t>
+      </w:r>
+      <w:proofErr w:type="spellEnd"/>
+      <w:r>
+        <w:t xml:space="preserve"> media</w:t>
       </w:r>
       <w:r>
         <w:t xml:space="preserve"> </w:t>
@@ -54,10 +97,34 @@
     </w:p>
     <w:p>
       <w:r>
-        <w:t xml:space="preserve">De mensen die gebruik maken van OneGram zien </w:t>
-      </w:r>
-      <w:r>
-        <w:t>lekkere gerechten. Door gebruik te maken van OneGram hopen wij dat jongeren een passie krijgen voor koken of hun passie kunnen uitbreiden / delen</w:t>
+        <w:t xml:space="preserve">De mensen die gebruik maken van </w:t>
+      </w:r>
+      <w:proofErr w:type="spellStart"/>
+      <w:r>
+        <w:t>OneGram</w:t>
+      </w:r>
+      <w:proofErr w:type="spellEnd"/>
+      <w:r>
+        <w:t xml:space="preserve"> zien </w:t>
+      </w:r>
+      <w:r>
+        <w:t xml:space="preserve">lekkere gerechten. Door gebruik te maken van </w:t>
+      </w:r>
+      <w:proofErr w:type="spellStart"/>
+      <w:r>
+        <w:t>OneGram</w:t>
+      </w:r>
+      <w:proofErr w:type="spellEnd"/>
+      <w:r>
+        <w:t xml:space="preserve"> hopen wij dat jongeren een passie krijgen voor koken of hun passie kunnen </w:t>
+      </w:r>
+      <w:proofErr w:type="gramStart"/>
+      <w:r>
+        <w:t>uitbreiden /</w:t>
+      </w:r>
+      <w:proofErr w:type="gramEnd"/>
+      <w:r>
+        <w:t xml:space="preserve"> delen</w:t>
       </w:r>
       <w:r>
         <w:t>. Ook is het doel om connecties te zoeken met elkaar</w:t>
@@ -97,15 +164,285 @@
           <w:sz w:val="28"/>
           <w:szCs w:val="28"/>
         </w:rPr>
-        <w:t>nique selling point</w:t>
-      </w:r>
-    </w:p>
-    <w:p>
-      <w:r>
-        <w:t xml:space="preserve">Wij focussen ons vooral op de doelgroep jongeren die van koken houden. Dit is onze grootste unique selling point. </w:t>
-      </w:r>
+        <w:t xml:space="preserve">nique </w:t>
+      </w:r>
+      <w:proofErr w:type="spellStart"/>
+      <w:r>
+        <w:rPr>
+          <w:b/>
+          <w:bCs/>
+          <w:sz w:val="28"/>
+          <w:szCs w:val="28"/>
+        </w:rPr>
+        <w:t>selling</w:t>
+      </w:r>
+      <w:proofErr w:type="spellEnd"/>
+      <w:r>
+        <w:rPr>
+          <w:b/>
+          <w:bCs/>
+          <w:sz w:val="28"/>
+          <w:szCs w:val="28"/>
+        </w:rPr>
+        <w:t xml:space="preserve"> point</w:t>
+      </w:r>
+    </w:p>
+    <w:p>
+      <w:r>
+        <w:t xml:space="preserve">Wij focussen ons vooral op de doelgroep jongeren die van koken houden. Dit is onze grootste </w:t>
+      </w:r>
+      <w:proofErr w:type="spellStart"/>
+      <w:r>
+        <w:t>unique</w:t>
+      </w:r>
+      <w:proofErr w:type="spellEnd"/>
+      <w:r>
+        <w:t xml:space="preserve"> </w:t>
+      </w:r>
+      <w:proofErr w:type="spellStart"/>
+      <w:r>
+        <w:t>selling</w:t>
+      </w:r>
+      <w:proofErr w:type="spellEnd"/>
+      <w:r>
+        <w:t xml:space="preserve"> point. </w:t>
+      </w:r>
+    </w:p>
+    <w:p>
+      <w:r>
+        <w:br w:type="page"/>
+      </w:r>
+    </w:p>
+    <w:p>
+      <w:pPr>
+        <w:pStyle w:val="Heading1"/>
+      </w:pPr>
+      <w:r>
+        <w:lastRenderedPageBreak/>
+        <w:t xml:space="preserve">Best, </w:t>
+      </w:r>
+      <w:proofErr w:type="spellStart"/>
+      <w:r>
+        <w:t>Good</w:t>
+      </w:r>
+      <w:proofErr w:type="spellEnd"/>
+      <w:r>
+        <w:t xml:space="preserve"> &amp; Worst </w:t>
+      </w:r>
+      <w:proofErr w:type="spellStart"/>
+      <w:r>
+        <w:t>practice</w:t>
+      </w:r>
+      <w:proofErr w:type="spellEnd"/>
     </w:p>
     <w:p/>
+    <w:p>
+      <w:pPr>
+        <w:pStyle w:val="Heading2"/>
+      </w:pPr>
+      <w:r>
+        <w:t>Instagram</w:t>
+      </w:r>
+    </w:p>
+    <w:p>
+      <w:pPr>
+        <w:pStyle w:val="Heading3"/>
+      </w:pPr>
+      <w:r>
+        <w:t>User Interface</w:t>
+      </w:r>
+    </w:p>
+    <w:p>
+      <w:pPr>
+        <w:pStyle w:val="NoSpacing"/>
+      </w:pPr>
+      <w:r>
+        <w:t>Duidelijk interface. Niet te veel tekst. De verschillende iconen zijn duidelijk waar ze voor staan. De homepage wordt niet helemaal volgegooid met onnodige informatie</w:t>
+      </w:r>
+    </w:p>
+    <w:p>
+      <w:pPr>
+        <w:pStyle w:val="NoSpacing"/>
+      </w:pPr>
+    </w:p>
+    <w:p>
+      <w:pPr>
+        <w:pStyle w:val="Heading3"/>
+      </w:pPr>
+      <w:r>
+        <w:t>Functionaliteiten</w:t>
+      </w:r>
+    </w:p>
+    <w:p>
+      <w:r>
+        <w:t xml:space="preserve">Insta biedt veel verschillende functionaliteiten. </w:t>
+      </w:r>
+      <w:r>
+        <w:t>Zoals</w:t>
+      </w:r>
+      <w:r>
+        <w:t xml:space="preserve"> </w:t>
+      </w:r>
+      <w:r>
+        <w:t>s</w:t>
+      </w:r>
+      <w:r>
+        <w:t xml:space="preserve">tories, </w:t>
+      </w:r>
+      <w:proofErr w:type="spellStart"/>
+      <w:r>
+        <w:t>posts</w:t>
+      </w:r>
+      <w:proofErr w:type="spellEnd"/>
+      <w:r>
+        <w:t xml:space="preserve"> plaatsen, reels, </w:t>
+      </w:r>
+      <w:proofErr w:type="spellStart"/>
+      <w:r>
+        <w:t>dm’s</w:t>
+      </w:r>
+      <w:proofErr w:type="spellEnd"/>
+      <w:r>
+        <w:t xml:space="preserve">, </w:t>
+      </w:r>
+      <w:proofErr w:type="spellStart"/>
+      <w:r>
+        <w:t>likes</w:t>
+      </w:r>
+      <w:proofErr w:type="spellEnd"/>
+      <w:r>
+        <w:t xml:space="preserve">, </w:t>
+      </w:r>
+      <w:proofErr w:type="spellStart"/>
+      <w:r>
+        <w:t>comments</w:t>
+      </w:r>
+      <w:proofErr w:type="spellEnd"/>
+      <w:r>
+        <w:t>, favorieten, profiel, zoeken, videobellen, live gaan.</w:t>
+      </w:r>
+      <w:r>
+        <w:t xml:space="preserve"> Doordat er zoveel functies zijn is er voor iedereen iets te doen binnen de app. Het is niet bedoeld voor een specifieke doelgroep maar voor iedereen.</w:t>
+      </w:r>
+    </w:p>
+    <w:p/>
+    <w:p>
+      <w:pPr>
+        <w:pStyle w:val="Heading3"/>
+      </w:pPr>
+      <w:r>
+        <w:t>Stijl</w:t>
+      </w:r>
+    </w:p>
+    <w:p>
+      <w:r>
+        <w:t xml:space="preserve">De stijl die Instagram hanteert is clean en modern. De gebruiker heeft nog de mogelijkheid om te wisselen tussen </w:t>
+      </w:r>
+      <w:proofErr w:type="spellStart"/>
+      <w:r>
+        <w:t>dark</w:t>
+      </w:r>
+      <w:proofErr w:type="spellEnd"/>
+      <w:r>
+        <w:t xml:space="preserve"> en </w:t>
+      </w:r>
+      <w:proofErr w:type="spellStart"/>
+      <w:r>
+        <w:t>lightmode</w:t>
+      </w:r>
+      <w:proofErr w:type="spellEnd"/>
+      <w:r>
+        <w:t xml:space="preserve"> wat de gebruiksvriendelijkheid verbetert.</w:t>
+      </w:r>
+    </w:p>
+    <w:p/>
+    <w:p>
+      <w:pPr>
+        <w:pStyle w:val="Heading2"/>
+      </w:pPr>
+      <w:r>
+        <w:t>Pinterest</w:t>
+      </w:r>
+    </w:p>
+    <w:p>
+      <w:pPr>
+        <w:pStyle w:val="Heading3"/>
+      </w:pPr>
+      <w:r>
+        <w:t>User Interface</w:t>
+      </w:r>
+    </w:p>
+    <w:p>
+      <w:r>
+        <w:t xml:space="preserve">De </w:t>
+      </w:r>
+      <w:proofErr w:type="spellStart"/>
+      <w:r>
+        <w:t>posts</w:t>
+      </w:r>
+      <w:proofErr w:type="spellEnd"/>
+      <w:r>
+        <w:t xml:space="preserve"> op de homepagina zien er rommelig uit. Dit komt door de verschillende groottes van de </w:t>
+      </w:r>
+      <w:proofErr w:type="spellStart"/>
+      <w:r>
+        <w:t>posts</w:t>
+      </w:r>
+      <w:proofErr w:type="spellEnd"/>
+      <w:r>
+        <w:t xml:space="preserve">. Verder zit er veel ruimte tussen de </w:t>
+      </w:r>
+      <w:proofErr w:type="spellStart"/>
+      <w:r>
+        <w:t>posts</w:t>
+      </w:r>
+      <w:proofErr w:type="spellEnd"/>
+      <w:r>
+        <w:t xml:space="preserve"> en de border-radius is te veel. De iconen van de </w:t>
+      </w:r>
+      <w:proofErr w:type="spellStart"/>
+      <w:r>
+        <w:t>navbar</w:t>
+      </w:r>
+      <w:proofErr w:type="spellEnd"/>
+      <w:r>
+        <w:t xml:space="preserve"> zijn duidelijk. </w:t>
+      </w:r>
+    </w:p>
+    <w:p>
+      <w:pPr>
+        <w:pStyle w:val="Heading3"/>
+      </w:pPr>
+      <w:r>
+        <w:t>Functionaliteiten</w:t>
+      </w:r>
+    </w:p>
+    <w:p>
+      <w:r>
+        <w:t xml:space="preserve">Pinterest biedt verschillende functies. Zoals </w:t>
+      </w:r>
+      <w:proofErr w:type="spellStart"/>
+      <w:r>
+        <w:t>posts</w:t>
+      </w:r>
+      <w:proofErr w:type="spellEnd"/>
+      <w:r>
+        <w:t xml:space="preserve"> plaatsen, liken, reacties plaatsen, zoeken, volgen, favorieten maken, borden maken.</w:t>
+      </w:r>
+    </w:p>
+    <w:p>
+      <w:pPr>
+        <w:pStyle w:val="Heading3"/>
+      </w:pPr>
+      <w:r>
+        <w:t>Stijl</w:t>
+      </w:r>
+    </w:p>
+    <w:p>
+      <w:r>
+        <w:t>De stijl van Pinterest is ook modern maar in tegenstelling tot Instagram niet “clean”. Verschillende aspecten van de app zien er rommelig uit.</w:t>
+      </w:r>
+    </w:p>
     <w:sectPr>
       <w:pgSz w:w="11906" w:h="16838"/>
       <w:pgMar w:top="1417" w:right="1417" w:bottom="1417" w:left="1417" w:header="708" w:footer="708" w:gutter="0"/>
@@ -519,6 +856,71 @@
       <w:lang w:val="nl-NL"/>
     </w:rPr>
   </w:style>
+  <w:style w:type="paragraph" w:styleId="Heading1">
+    <w:name w:val="heading 1"/>
+    <w:basedOn w:val="Normal"/>
+    <w:next w:val="Normal"/>
+    <w:link w:val="Heading1Char"/>
+    <w:uiPriority w:val="9"/>
+    <w:qFormat/>
+    <w:rsid w:val="00A4194F"/>
+    <w:pPr>
+      <w:keepNext/>
+      <w:keepLines/>
+      <w:spacing w:before="240" w:after="0"/>
+      <w:outlineLvl w:val="0"/>
+    </w:pPr>
+    <w:rPr>
+      <w:rFonts w:asciiTheme="majorHAnsi" w:eastAsiaTheme="majorEastAsia" w:hAnsiTheme="majorHAnsi" w:cstheme="majorBidi"/>
+      <w:color w:val="2F5496" w:themeColor="accent1" w:themeShade="BF"/>
+      <w:sz w:val="32"/>
+      <w:szCs w:val="32"/>
+    </w:rPr>
+  </w:style>
+  <w:style w:type="paragraph" w:styleId="Heading2">
+    <w:name w:val="heading 2"/>
+    <w:basedOn w:val="Normal"/>
+    <w:next w:val="Normal"/>
+    <w:link w:val="Heading2Char"/>
+    <w:uiPriority w:val="9"/>
+    <w:unhideWhenUsed/>
+    <w:qFormat/>
+    <w:rsid w:val="00A4194F"/>
+    <w:pPr>
+      <w:keepNext/>
+      <w:keepLines/>
+      <w:spacing w:before="40" w:after="0"/>
+      <w:outlineLvl w:val="1"/>
+    </w:pPr>
+    <w:rPr>
+      <w:rFonts w:asciiTheme="majorHAnsi" w:eastAsiaTheme="majorEastAsia" w:hAnsiTheme="majorHAnsi" w:cstheme="majorBidi"/>
+      <w:color w:val="2F5496" w:themeColor="accent1" w:themeShade="BF"/>
+      <w:sz w:val="26"/>
+      <w:szCs w:val="26"/>
+    </w:rPr>
+  </w:style>
+  <w:style w:type="paragraph" w:styleId="Heading3">
+    <w:name w:val="heading 3"/>
+    <w:basedOn w:val="Normal"/>
+    <w:next w:val="Normal"/>
+    <w:link w:val="Heading3Char"/>
+    <w:uiPriority w:val="9"/>
+    <w:unhideWhenUsed/>
+    <w:qFormat/>
+    <w:rsid w:val="00A4194F"/>
+    <w:pPr>
+      <w:keepNext/>
+      <w:keepLines/>
+      <w:spacing w:before="40" w:after="0"/>
+      <w:outlineLvl w:val="2"/>
+    </w:pPr>
+    <w:rPr>
+      <w:rFonts w:asciiTheme="majorHAnsi" w:eastAsiaTheme="majorEastAsia" w:hAnsiTheme="majorHAnsi" w:cstheme="majorBidi"/>
+      <w:color w:val="1F3763" w:themeColor="accent1" w:themeShade="7F"/>
+      <w:sz w:val="24"/>
+      <w:szCs w:val="24"/>
+    </w:rPr>
+  </w:style>
   <w:style w:type="character" w:default="1" w:styleId="DefaultParagraphFont">
     <w:name w:val="Default Paragraph Font"/>
     <w:uiPriority w:val="1"/>
@@ -545,6 +947,60 @@
     <w:uiPriority w:val="99"/>
     <w:semiHidden/>
     <w:unhideWhenUsed/>
+  </w:style>
+  <w:style w:type="character" w:customStyle="1" w:styleId="Heading1Char">
+    <w:name w:val="Heading 1 Char"/>
+    <w:basedOn w:val="DefaultParagraphFont"/>
+    <w:link w:val="Heading1"/>
+    <w:uiPriority w:val="9"/>
+    <w:rsid w:val="00A4194F"/>
+    <w:rPr>
+      <w:rFonts w:asciiTheme="majorHAnsi" w:eastAsiaTheme="majorEastAsia" w:hAnsiTheme="majorHAnsi" w:cstheme="majorBidi"/>
+      <w:color w:val="2F5496" w:themeColor="accent1" w:themeShade="BF"/>
+      <w:sz w:val="32"/>
+      <w:szCs w:val="32"/>
+      <w:lang w:val="nl-NL"/>
+    </w:rPr>
+  </w:style>
+  <w:style w:type="character" w:customStyle="1" w:styleId="Heading2Char">
+    <w:name w:val="Heading 2 Char"/>
+    <w:basedOn w:val="DefaultParagraphFont"/>
+    <w:link w:val="Heading2"/>
+    <w:uiPriority w:val="9"/>
+    <w:rsid w:val="00A4194F"/>
+    <w:rPr>
+      <w:rFonts w:asciiTheme="majorHAnsi" w:eastAsiaTheme="majorEastAsia" w:hAnsiTheme="majorHAnsi" w:cstheme="majorBidi"/>
+      <w:color w:val="2F5496" w:themeColor="accent1" w:themeShade="BF"/>
+      <w:sz w:val="26"/>
+      <w:szCs w:val="26"/>
+      <w:lang w:val="nl-NL"/>
+    </w:rPr>
+  </w:style>
+  <w:style w:type="character" w:customStyle="1" w:styleId="Heading3Char">
+    <w:name w:val="Heading 3 Char"/>
+    <w:basedOn w:val="DefaultParagraphFont"/>
+    <w:link w:val="Heading3"/>
+    <w:uiPriority w:val="9"/>
+    <w:rsid w:val="00A4194F"/>
+    <w:rPr>
+      <w:rFonts w:asciiTheme="majorHAnsi" w:eastAsiaTheme="majorEastAsia" w:hAnsiTheme="majorHAnsi" w:cstheme="majorBidi"/>
+      <w:color w:val="1F3763" w:themeColor="accent1" w:themeShade="7F"/>
+      <w:sz w:val="24"/>
+      <w:szCs w:val="24"/>
+      <w:lang w:val="nl-NL"/>
+    </w:rPr>
+  </w:style>
+  <w:style w:type="paragraph" w:styleId="NoSpacing">
+    <w:name w:val="No Spacing"/>
+    <w:uiPriority w:val="1"/>
+    <w:qFormat/>
+    <w:rsid w:val="00A4194F"/>
+    <w:pPr>
+      <w:spacing w:after="0" w:line="240" w:lineRule="auto"/>
+    </w:pPr>
+    <w:rPr>
+      <w:lang w:val="nl-NL"/>
+    </w:rPr>
   </w:style>
 </w:styles>
 </file>

</xml_diff>